<commit_message>
Report files; sales.xml is moved in InputData
</commit_message>
<xml_diff>
--- a/Assignment/Databases-Teamwork-Practical-Project-2014.docx
+++ b/Assignment/Databases-Teamwork-Practical-Project-2014.docx
@@ -1296,7 +1296,7 @@
                     <a:blip r:embed="rId7" cstate="print">
                       <a:extLst>
                         <a:ext uri="{28A0092B-C50C-407E-A947-70E740481C1C}">
-                          <a14:useLocalDpi xmlns="" xmlns:wpc="http://schemas.microsoft.com/office/word/2010/wordprocessingCanvas" xmlns:mc="http://schemas.openxmlformats.org/markup-compatibility/2006" xmlns:o="urn:schemas-microsoft-com:office:office" xmlns:v="urn:schemas-microsoft-com:vml" xmlns:wp14="http://schemas.microsoft.com/office/word/2010/wordprocessingDrawing" xmlns:w10="urn:schemas-microsoft-com:office:word" xmlns:w="http://schemas.openxmlformats.org/wordprocessingml/2006/main" xmlns:w14="http://schemas.microsoft.com/office/word/2010/wordml" xmlns:wpg="http://schemas.microsoft.com/office/word/2010/wordprocessingGroup" xmlns:wpi="http://schemas.microsoft.com/office/word/2010/wordprocessingInk" xmlns:wps="http://schemas.microsoft.com/office/word/2010/wordprocessingShape" xmlns:a14="http://schemas.microsoft.com/office/drawing/2010/main" val="0"/>
+                          <a14:useLocalDpi xmlns:a14="http://schemas.microsoft.com/office/drawing/2010/main" xmlns:wps="http://schemas.microsoft.com/office/word/2010/wordprocessingShape" xmlns:wpi="http://schemas.microsoft.com/office/word/2010/wordprocessingInk" xmlns:wpg="http://schemas.microsoft.com/office/word/2010/wordprocessingGroup" xmlns:w14="http://schemas.microsoft.com/office/word/2010/wordml" xmlns:w="http://schemas.openxmlformats.org/wordprocessingml/2006/main" xmlns:w10="urn:schemas-microsoft-com:office:word" xmlns:wp14="http://schemas.microsoft.com/office/word/2010/wordprocessingDrawing" xmlns:v="urn:schemas-microsoft-com:vml" xmlns:o="urn:schemas-microsoft-com:office:office" xmlns:mc="http://schemas.openxmlformats.org/markup-compatibility/2006" xmlns:wpc="http://schemas.microsoft.com/office/word/2010/wordprocessingCanvas" xmlns="" val="0"/>
                         </a:ext>
                       </a:extLst>
                     </a:blip>
@@ -1386,7 +1386,13 @@
         <w:t xml:space="preserve">to </w:t>
       </w:r>
       <w:r>
-        <w:t xml:space="preserve">preliminarydesign a database schema to hold all data about </w:t>
+        <w:t>preliminary</w:t>
+      </w:r>
+      <w:r>
+        <w:t xml:space="preserve"> </w:t>
+      </w:r>
+      <w:r>
+        <w:t xml:space="preserve">design a database schema to hold all data about </w:t>
       </w:r>
       <w:r>
         <w:t xml:space="preserve">the </w:t>
@@ -1420,6 +1426,9 @@
       </w:r>
       <w:r>
         <w:t>should</w:t>
+      </w:r>
+      <w:r>
+        <w:t xml:space="preserve"> </w:t>
       </w:r>
       <w:r>
         <w:t xml:space="preserve">also move the products data from </w:t>
@@ -1629,6 +1638,12 @@
           <w:b/>
         </w:rPr>
         <w:t>report</w:t>
+      </w:r>
+      <w:r>
+        <w:rPr>
+          <w:b/>
+        </w:rPr>
+        <w:t xml:space="preserve"> </w:t>
       </w:r>
       <w:r>
         <w:t>may</w:t>
@@ -9543,6 +9558,12 @@
           <w:b/>
         </w:rPr>
         <w:t>not</w:t>
+      </w:r>
+      <w:r>
+        <w:rPr>
+          <w:b/>
+        </w:rPr>
+        <w:t xml:space="preserve"> </w:t>
       </w:r>
       <w:r>
         <w:t xml:space="preserve">allowed to connect to the SQL Server or </w:t>
@@ -10090,7 +10111,7 @@
                         <a:blip r:embed="rId2">
                           <a:extLst>
                             <a:ext uri="{28A0092B-C50C-407E-A947-70E740481C1C}">
-                              <a14:useLocalDpi xmlns="" xmlns:wpc="http://schemas.microsoft.com/office/word/2010/wordprocessingCanvas" xmlns:mc="http://schemas.openxmlformats.org/markup-compatibility/2006" xmlns:o="urn:schemas-microsoft-com:office:office" xmlns:v="urn:schemas-microsoft-com:vml" xmlns:wp14="http://schemas.microsoft.com/office/word/2010/wordprocessingDrawing" xmlns:w10="urn:schemas-microsoft-com:office:word" xmlns:w="http://schemas.openxmlformats.org/wordprocessingml/2006/main" xmlns:w14="http://schemas.microsoft.com/office/word/2010/wordml" xmlns:wpg="http://schemas.microsoft.com/office/word/2010/wordprocessingGroup" xmlns:wpi="http://schemas.microsoft.com/office/word/2010/wordprocessingInk" xmlns:wps="http://schemas.microsoft.com/office/word/2010/wordprocessingShape" xmlns:a14="http://schemas.microsoft.com/office/drawing/2010/main" val="0"/>
+                              <a14:useLocalDpi xmlns:a14="http://schemas.microsoft.com/office/drawing/2010/main" xmlns:wps="http://schemas.microsoft.com/office/word/2010/wordprocessingShape" xmlns:wpi="http://schemas.microsoft.com/office/word/2010/wordprocessingInk" xmlns:wpg="http://schemas.microsoft.com/office/word/2010/wordprocessingGroup" xmlns:w14="http://schemas.microsoft.com/office/word/2010/wordml" xmlns:w="http://schemas.openxmlformats.org/wordprocessingml/2006/main" xmlns:w10="urn:schemas-microsoft-com:office:word" xmlns:wp14="http://schemas.microsoft.com/office/word/2010/wordprocessingDrawing" xmlns:v="urn:schemas-microsoft-com:vml" xmlns:o="urn:schemas-microsoft-com:office:office" xmlns:mc="http://schemas.openxmlformats.org/markup-compatibility/2006" xmlns:wpc="http://schemas.microsoft.com/office/word/2010/wordprocessingCanvas" xmlns="" val="0"/>
                             </a:ext>
                           </a:extLst>
                         </a:blip>
@@ -12358,7 +12379,7 @@
   <a:extraClrSchemeLst/>
   <a:extLst>
     <a:ext uri="{05A4C25C-085E-4340-85A3-A5531E510DB2}">
-      <thm15:themeFamily xmlns:thm15="http://schemas.microsoft.com/office/thememl/2012/main" xmlns="" name="Office Theme" id="{62F939B6-93AF-4DB8-9C6B-D6C7DFDC589F}" vid="{4A3C46E8-61CC-4603-A589-7422A47A8E4A}"/>
+      <thm15:themeFamily xmlns="" xmlns:thm15="http://schemas.microsoft.com/office/thememl/2012/main" name="Office Theme" id="{62F939B6-93AF-4DB8-9C6B-D6C7DFDC589F}" vid="{4A3C46E8-61CC-4603-A589-7422A47A8E4A}"/>
     </a:ext>
   </a:extLst>
 </a:theme>

</xml_diff>